<commit_message>
Update SPMachine Learning dot Net Workshop.docx
</commit_message>
<xml_diff>
--- a/SPMachine Learning dot Net Workshop.docx
+++ b/SPMachine Learning dot Net Workshop.docx
@@ -6423,8 +6423,10 @@
         <w:ind w:left="360"/>
         <w:rPr>
           <w:rFonts w:ascii="Times New Roman" w:hAnsi="Times New Roman" w:cs="Times New Roman"/>
-          <w:sz w:val="28"/>
-          <w:szCs w:val="28"/>
+          <w:color w:val="0563C1" w:themeColor="hyperlink"/>
+          <w:sz w:val="28"/>
+          <w:szCs w:val="28"/>
+          <w:u w:val="single"/>
           <w:lang w:val="en-US"/>
         </w:rPr>
       </w:pPr>
@@ -6451,30 +6453,49 @@
           <w:lang w:val="en-US"/>
         </w:rPr>
       </w:pPr>
+      <w:r>
+        <w:rPr>
+          <w:rFonts w:ascii="Times New Roman" w:hAnsi="Times New Roman" w:cs="Times New Roman"/>
+          <w:sz w:val="28"/>
+          <w:szCs w:val="28"/>
+          <w:lang w:val="en-US"/>
+        </w:rPr>
+        <w:t xml:space="preserve">For other tutorial , you can refer to </w:t>
+      </w:r>
+      <w:hyperlink r:id="rId16" w:history="1">
+        <w:r>
+          <w:rPr>
+            <w:rStyle w:val="Hyperlink"/>
+            <w:rFonts w:ascii="Times New Roman" w:hAnsi="Times New Roman" w:cs="Times New Roman"/>
+            <w:sz w:val="28"/>
+            <w:szCs w:val="28"/>
+            <w:lang w:val="en-US"/>
+          </w:rPr>
+          <w:t>h</w:t>
+        </w:r>
+        <w:r>
+          <w:rPr>
+            <w:rStyle w:val="Hyperlink"/>
+            <w:rFonts w:ascii="Times New Roman" w:hAnsi="Times New Roman" w:cs="Times New Roman"/>
+            <w:sz w:val="28"/>
+            <w:szCs w:val="28"/>
+            <w:lang w:val="en-US"/>
+          </w:rPr>
+          <w:t>ttps://www.c-sharpcorner.com/article/getting-started-with-machine-learning-dotnet-ml-net/</w:t>
+        </w:r>
+      </w:hyperlink>
+    </w:p>
+    <w:p>
+      <w:pPr>
+        <w:rPr>
+          <w:rFonts w:ascii="Times New Roman" w:hAnsi="Times New Roman" w:cs="Times New Roman"/>
+          <w:sz w:val="28"/>
+          <w:szCs w:val="28"/>
+          <w:lang w:val="en-US"/>
+        </w:rPr>
+      </w:pPr>
       <w:bookmarkStart w:id="0" w:name="_GoBack"/>
       <w:bookmarkEnd w:id="0"/>
-    </w:p>
-    <w:p>
-      <w:pPr>
-        <w:ind w:left="360"/>
-        <w:rPr>
-          <w:rFonts w:ascii="Times New Roman" w:hAnsi="Times New Roman" w:cs="Times New Roman"/>
-          <w:sz w:val="28"/>
-          <w:szCs w:val="28"/>
-          <w:lang w:val="en-US"/>
-        </w:rPr>
-      </w:pPr>
-    </w:p>
-    <w:p>
-      <w:pPr>
-        <w:ind w:left="360"/>
-        <w:rPr>
-          <w:rFonts w:ascii="Times New Roman" w:hAnsi="Times New Roman" w:cs="Times New Roman"/>
-          <w:sz w:val="28"/>
-          <w:szCs w:val="28"/>
-          <w:lang w:val="en-US"/>
-        </w:rPr>
-      </w:pPr>
     </w:p>
     <w:sectPr>
       <w:pgSz w:w="11906" w:h="16838"/>

</xml_diff>